<commit_message>
added private ip range to word file
</commit_message>
<xml_diff>
--- a/Diplomski rad.docx
+++ b/Diplomski rad.docx
@@ -701,6 +701,13 @@
     <w:p>
       <w:pPr>
         <w:spacing w:after="0"/>
+        <w:rPr>
+          <w:rFonts w:ascii="Arial" w:hAnsi="Arial" w:cs="Arial"/>
+          <w:color w:val="222222"/>
+          <w:sz w:val="19"/>
+          <w:szCs w:val="19"/>
+          <w:shd w:val="clear" w:color="auto" w:fill="FFFFFF"/>
+        </w:rPr>
       </w:pPr>
       <w:r>
         <w:rPr>
@@ -825,6 +832,205 @@
         </w:rPr>
         <w:t>sudo arp</w:t>
       </w:r>
+    </w:p>
+    <w:p>
+      <w:pPr>
+        <w:spacing w:after="0"/>
+        <w:rPr>
+          <w:rFonts w:ascii="Arial" w:hAnsi="Arial" w:cs="Arial"/>
+          <w:color w:val="222222"/>
+          <w:sz w:val="19"/>
+          <w:szCs w:val="19"/>
+          <w:shd w:val="clear" w:color="auto" w:fill="FFFFFF"/>
+        </w:rPr>
+      </w:pPr>
+    </w:p>
+    <w:tbl>
+      <w:tblPr>
+        <w:tblW w:w="9000" w:type="dxa"/>
+        <w:shd w:val="clear" w:color="auto" w:fill="161616"/>
+        <w:tblCellMar>
+          <w:top w:w="15" w:type="dxa"/>
+          <w:left w:w="15" w:type="dxa"/>
+          <w:bottom w:w="15" w:type="dxa"/>
+          <w:right w:w="15" w:type="dxa"/>
+        </w:tblCellMar>
+        <w:tblLook w:val="04A0" w:firstRow="1" w:lastRow="0" w:firstColumn="1" w:lastColumn="0" w:noHBand="0" w:noVBand="1"/>
+      </w:tblPr>
+      <w:tblGrid>
+        <w:gridCol w:w="2292"/>
+        <w:gridCol w:w="4771"/>
+        <w:gridCol w:w="1937"/>
+      </w:tblGrid>
+      <w:tr>
+        <w:trPr>
+          <w:trHeight w:val="390"/>
+        </w:trPr>
+        <w:tc>
+          <w:tcPr>
+            <w:tcW w:w="0" w:type="auto"/>
+            <w:shd w:val="clear" w:color="auto" w:fill="161616"/>
+            <w:tcMar>
+              <w:top w:w="0" w:type="dxa"/>
+              <w:left w:w="0" w:type="dxa"/>
+              <w:bottom w:w="0" w:type="dxa"/>
+              <w:right w:w="150" w:type="dxa"/>
+            </w:tcMar>
+            <w:vAlign w:val="center"/>
+            <w:hideMark/>
+          </w:tcPr>
+          <w:p>
+            <w:pPr>
+              <w:spacing w:after="0" w:line="240" w:lineRule="auto"/>
+              <w:rPr>
+                <w:rFonts w:ascii="Arial" w:eastAsia="Times New Roman" w:hAnsi="Arial" w:cs="Arial"/>
+                <w:color w:val="C5C5C5"/>
+                <w:sz w:val="24"/>
+                <w:szCs w:val="24"/>
+              </w:rPr>
+            </w:pPr>
+            <w:r>
+              <w:rPr>
+                <w:rFonts w:ascii="Arial" w:eastAsia="Times New Roman" w:hAnsi="Arial" w:cs="Arial"/>
+                <w:color w:val="C5C5C5"/>
+                <w:sz w:val="24"/>
+                <w:szCs w:val="24"/>
+              </w:rPr>
+              <w:t>172.16.0.0/12</w:t>
+            </w:r>
+          </w:p>
+        </w:tc>
+        <w:tc>
+          <w:tcPr>
+            <w:tcW w:w="0" w:type="auto"/>
+            <w:shd w:val="clear" w:color="auto" w:fill="161616"/>
+            <w:tcMar>
+              <w:top w:w="0" w:type="dxa"/>
+              <w:left w:w="150" w:type="dxa"/>
+              <w:bottom w:w="0" w:type="dxa"/>
+              <w:right w:w="150" w:type="dxa"/>
+            </w:tcMar>
+            <w:vAlign w:val="center"/>
+            <w:hideMark/>
+          </w:tcPr>
+          <w:p>
+            <w:pPr>
+              <w:spacing w:after="0" w:line="240" w:lineRule="auto"/>
+              <w:rPr>
+                <w:rFonts w:ascii="Arial" w:eastAsia="Times New Roman" w:hAnsi="Arial" w:cs="Arial"/>
+                <w:color w:val="C5C5C5"/>
+                <w:sz w:val="24"/>
+                <w:szCs w:val="24"/>
+              </w:rPr>
+            </w:pPr>
+            <w:r>
+              <w:rPr>
+                <w:rFonts w:ascii="Arial" w:eastAsia="Times New Roman" w:hAnsi="Arial" w:cs="Arial"/>
+                <w:color w:val="C5C5C5"/>
+                <w:sz w:val="24"/>
+                <w:szCs w:val="24"/>
+              </w:rPr>
+              <w:t>172.16.0.0 – 172.31.255.255</w:t>
+            </w:r>
+          </w:p>
+        </w:tc>
+        <w:tc>
+          <w:tcPr>
+            <w:tcW w:w="0" w:type="auto"/>
+            <w:shd w:val="clear" w:color="auto" w:fill="161616"/>
+            <w:tcMar>
+              <w:top w:w="0" w:type="dxa"/>
+              <w:left w:w="150" w:type="dxa"/>
+              <w:bottom w:w="0" w:type="dxa"/>
+              <w:right w:w="150" w:type="dxa"/>
+            </w:tcMar>
+            <w:vAlign w:val="center"/>
+            <w:hideMark/>
+          </w:tcPr>
+          <w:p>
+            <w:pPr>
+              <w:spacing w:after="0" w:line="240" w:lineRule="auto"/>
+              <w:rPr>
+                <w:rFonts w:ascii="Arial" w:eastAsia="Times New Roman" w:hAnsi="Arial" w:cs="Arial"/>
+                <w:color w:val="C5C5C5"/>
+                <w:sz w:val="24"/>
+                <w:szCs w:val="24"/>
+              </w:rPr>
+            </w:pPr>
+            <w:r>
+              <w:rPr>
+                <w:rFonts w:ascii="Arial" w:eastAsia="Times New Roman" w:hAnsi="Arial" w:cs="Arial"/>
+                <w:color w:val="C5C5C5"/>
+                <w:sz w:val="24"/>
+                <w:szCs w:val="24"/>
+              </w:rPr>
+              <w:t>1,048,576</w:t>
+            </w:r>
+          </w:p>
+        </w:tc>
+      </w:tr>
+      <w:tr>
+        <w:tc>
+          <w:tcPr>
+            <w:tcW w:w="0" w:type="auto"/>
+            <w:shd w:val="clear" w:color="auto" w:fill="161616"/>
+            <w:vAlign w:val="center"/>
+            <w:hideMark/>
+          </w:tcPr>
+          <w:p>
+            <w:pPr>
+              <w:spacing w:after="0" w:line="240" w:lineRule="auto"/>
+              <w:rPr>
+                <w:rFonts w:ascii="Arial" w:eastAsia="Times New Roman" w:hAnsi="Arial" w:cs="Arial"/>
+                <w:color w:val="C5C5C5"/>
+                <w:sz w:val="24"/>
+                <w:szCs w:val="24"/>
+              </w:rPr>
+            </w:pPr>
+          </w:p>
+        </w:tc>
+        <w:tc>
+          <w:tcPr>
+            <w:tcW w:w="0" w:type="auto"/>
+            <w:shd w:val="clear" w:color="auto" w:fill="161616"/>
+            <w:vAlign w:val="center"/>
+            <w:hideMark/>
+          </w:tcPr>
+          <w:p>
+            <w:pPr>
+              <w:spacing w:after="0" w:line="240" w:lineRule="auto"/>
+              <w:rPr>
+                <w:rFonts w:ascii="Times New Roman" w:eastAsia="Times New Roman" w:hAnsi="Times New Roman" w:cs="Times New Roman"/>
+                <w:sz w:val="20"/>
+                <w:szCs w:val="20"/>
+              </w:rPr>
+            </w:pPr>
+          </w:p>
+        </w:tc>
+        <w:tc>
+          <w:tcPr>
+            <w:tcW w:w="0" w:type="auto"/>
+            <w:shd w:val="clear" w:color="auto" w:fill="161616"/>
+            <w:vAlign w:val="center"/>
+            <w:hideMark/>
+          </w:tcPr>
+          <w:p>
+            <w:pPr>
+              <w:spacing w:after="0" w:line="240" w:lineRule="auto"/>
+              <w:rPr>
+                <w:rFonts w:ascii="Times New Roman" w:eastAsia="Times New Roman" w:hAnsi="Times New Roman" w:cs="Times New Roman"/>
+                <w:sz w:val="20"/>
+                <w:szCs w:val="20"/>
+              </w:rPr>
+            </w:pPr>
+          </w:p>
+        </w:tc>
+      </w:tr>
+    </w:tbl>
+    <w:p>
+      <w:pPr>
+        <w:spacing w:after="0"/>
+      </w:pPr>
       <w:bookmarkStart w:id="0" w:name="_GoBack"/>
       <w:bookmarkEnd w:id="0"/>
     </w:p>

</xml_diff>